<commit_message>
Ok fr this time, Altium Files
</commit_message>
<xml_diff>
--- a/PCB/Altium.docx
+++ b/PCB/Altium.docx
@@ -10,10 +10,10 @@
     <w:p>
       <w:r>
         <w:drawing>
-          <wp:inline distT="0" distB="0" distL="0" distR="0" wp14:anchorId="34D80A40" wp14:editId="141B289A">
-            <wp:extent cx="5943600" cy="3633470"/>
+          <wp:inline distT="0" distB="0" distL="0" distR="0" wp14:anchorId="290314CB" wp14:editId="482CE3D9">
+            <wp:extent cx="5943600" cy="3976370"/>
             <wp:effectExtent l="0" t="0" r="0" b="5080"/>
-            <wp:docPr id="2052393584" name="Picture 1" descr="A diagram of a circuit board&#10;&#10;AI-generated content may be incorrect."/>
+            <wp:docPr id="1555280384" name="Picture 1" descr="A diagram of a computer&#10;&#10;AI-generated content may be incorrect."/>
             <wp:cNvGraphicFramePr>
               <a:graphicFrameLocks xmlns:a="http://schemas.openxmlformats.org/drawingml/2006/main" noChangeAspect="1"/>
             </wp:cNvGraphicFramePr>
@@ -21,7 +21,7 @@
               <a:graphicData uri="http://schemas.openxmlformats.org/drawingml/2006/picture">
                 <pic:pic xmlns:pic="http://schemas.openxmlformats.org/drawingml/2006/picture">
                   <pic:nvPicPr>
-                    <pic:cNvPr id="2052393584" name="Picture 1" descr="A diagram of a circuit board&#10;&#10;AI-generated content may be incorrect."/>
+                    <pic:cNvPr id="1555280384" name="Picture 1" descr="A diagram of a computer&#10;&#10;AI-generated content may be incorrect."/>
                     <pic:cNvPicPr/>
                   </pic:nvPicPr>
                   <pic:blipFill>
@@ -33,7 +33,7 @@
                   <pic:spPr>
                     <a:xfrm>
                       <a:off x="0" y="0"/>
-                      <a:ext cx="5943600" cy="3633470"/>
+                      <a:ext cx="5943600" cy="3976370"/>
                     </a:xfrm>
                     <a:prstGeom prst="rect">
                       <a:avLst/>
@@ -56,10 +56,10 @@
       <w:r>
         <w:lastRenderedPageBreak/>
         <w:drawing>
-          <wp:inline distT="0" distB="0" distL="0" distR="0" wp14:anchorId="075506BB" wp14:editId="085C187D">
-            <wp:extent cx="5357324" cy="5883150"/>
-            <wp:effectExtent l="0" t="0" r="0" b="3810"/>
-            <wp:docPr id="2049307009" name="Picture 1" descr="A computer screen shot of a circuit board&#10;&#10;AI-generated content may be incorrect."/>
+          <wp:inline distT="0" distB="0" distL="0" distR="0" wp14:anchorId="3CA7FA87" wp14:editId="681999CF">
+            <wp:extent cx="5082980" cy="5540220"/>
+            <wp:effectExtent l="0" t="0" r="3810" b="3810"/>
+            <wp:docPr id="1133521146" name="Picture 1" descr="A computer screen shot of a circuit board&#10;&#10;AI-generated content may be incorrect."/>
             <wp:cNvGraphicFramePr>
               <a:graphicFrameLocks xmlns:a="http://schemas.openxmlformats.org/drawingml/2006/main" noChangeAspect="1"/>
             </wp:cNvGraphicFramePr>
@@ -67,7 +67,7 @@
               <a:graphicData uri="http://schemas.openxmlformats.org/drawingml/2006/picture">
                 <pic:pic xmlns:pic="http://schemas.openxmlformats.org/drawingml/2006/picture">
                   <pic:nvPicPr>
-                    <pic:cNvPr id="2049307009" name="Picture 1" descr="A computer screen shot of a circuit board&#10;&#10;AI-generated content may be incorrect."/>
+                    <pic:cNvPr id="1133521146" name="Picture 1" descr="A computer screen shot of a circuit board&#10;&#10;AI-generated content may be incorrect."/>
                     <pic:cNvPicPr/>
                   </pic:nvPicPr>
                   <pic:blipFill>
@@ -79,7 +79,7 @@
                   <pic:spPr>
                     <a:xfrm>
                       <a:off x="0" y="0"/>
-                      <a:ext cx="5357324" cy="5883150"/>
+                      <a:ext cx="5082980" cy="5540220"/>
                     </a:xfrm>
                     <a:prstGeom prst="rect">
                       <a:avLst/>

</xml_diff>